<commit_message>
explaining linear working and early finishing in models with delay and ramping up to a point before the deadline for models without
</commit_message>
<xml_diff>
--- a/results and plots/Without_delay.docx
+++ b/results and plots/Without_delay.docx
@@ -606,25 +606,7 @@
           <w:szCs w:val="24"/>
           <w:lang w:val="en-US"/>
         </w:rPr>
-        <w:t xml:space="preserve">, the progress curves </w:t>
-      </w:r>
-      <w:proofErr w:type="gramStart"/>
-      <w:r>
-        <w:rPr>
-          <w:sz w:val="24"/>
-          <w:szCs w:val="24"/>
-          <w:lang w:val="en-US"/>
-        </w:rPr>
-        <w:t>get  a</w:t>
-      </w:r>
-      <w:proofErr w:type="gramEnd"/>
-      <w:r>
-        <w:rPr>
-          <w:sz w:val="24"/>
-          <w:szCs w:val="24"/>
-          <w:lang w:val="en-US"/>
-        </w:rPr>
-        <w:t xml:space="preserve"> bit flatter – because now it doesn’t matter whether you get reward now or later. </w:t>
+        <w:t xml:space="preserve">, the progress curves get a bit flatter – because now it doesn’t matter whether you get reward now or later. </w:t>
       </w:r>
       <w:proofErr w:type="gramStart"/>
       <w:r>
@@ -1948,7 +1930,6 @@
         </w:rPr>
         <w:t xml:space="preserve">of units tried per week. Beyond some level of convexity, the number of units are low enough such that it makes sense to put off </w:t>
       </w:r>
-      <w:proofErr w:type="gramStart"/>
       <w:r>
         <w:rPr>
           <w:sz w:val="24"/>
@@ -1963,16 +1944,7 @@
           <w:szCs w:val="24"/>
           <w:lang w:val="en-US"/>
         </w:rPr>
-        <w:t>(</w:t>
-      </w:r>
-      <w:proofErr w:type="gramEnd"/>
-      <w:r>
-        <w:rPr>
-          <w:sz w:val="24"/>
-          <w:szCs w:val="24"/>
-          <w:lang w:val="en-US"/>
-        </w:rPr>
-        <w:t>do fewer at lower states when state=14 is still far away)</w:t>
+        <w:t>(do fewer at lower states when state=14 is still far away)</w:t>
       </w:r>
       <w:r>
         <w:rPr>
@@ -2098,6 +2070,13 @@
       <w:r>
         <w:rPr>
           <w:noProof/>
+          <w:lang w:val="en-US"/>
+        </w:rPr>
+        <w:t xml:space="preserve">  </w:t>
+      </w:r>
+      <w:r>
+        <w:rPr>
+          <w:noProof/>
         </w:rPr>
         <w:drawing>
           <wp:inline distT="0" distB="0" distL="0" distR="0" wp14:anchorId="30338FBA" wp14:editId="6ABBFAC5">
@@ -2161,8 +2140,8 @@
         </w:rPr>
         <w:drawing>
           <wp:inline distT="0" distB="0" distL="0" distR="0" wp14:anchorId="72F2F927" wp14:editId="50A5BFDD">
-            <wp:extent cx="2286000" cy="2252748"/>
-            <wp:effectExtent l="0" t="0" r="0" b="0"/>
+            <wp:extent cx="2281078" cy="2247900"/>
+            <wp:effectExtent l="0" t="0" r="5080" b="0"/>
             <wp:docPr id="29" name="Picture 29"/>
             <wp:cNvGraphicFramePr>
               <a:graphicFrameLocks xmlns:a="http://schemas.openxmlformats.org/drawingml/2006/main" noChangeAspect="1"/>
@@ -2183,7 +2162,7 @@
                   <pic:spPr>
                     <a:xfrm>
                       <a:off x="0" y="0"/>
-                      <a:ext cx="2312467" cy="2278830"/>
+                      <a:ext cx="2361308" cy="2326963"/>
                     </a:xfrm>
                     <a:prstGeom prst="rect">
                       <a:avLst/>
@@ -2214,7 +2193,7 @@
         </w:rPr>
         <w:drawing>
           <wp:inline distT="0" distB="0" distL="0" distR="0" wp14:anchorId="6042B50C" wp14:editId="4C303515">
-            <wp:extent cx="3227704" cy="2228850"/>
+            <wp:extent cx="3295650" cy="2275769"/>
             <wp:effectExtent l="0" t="0" r="0" b="0"/>
             <wp:docPr id="30" name="Picture 30"/>
             <wp:cNvGraphicFramePr>
@@ -2236,7 +2215,7 @@
                   <pic:spPr>
                     <a:xfrm>
                       <a:off x="0" y="0"/>
-                      <a:ext cx="3263801" cy="2253776"/>
+                      <a:ext cx="3364561" cy="2323355"/>
                     </a:xfrm>
                     <a:prstGeom prst="rect">
                       <a:avLst/>
@@ -2254,13 +2233,6 @@
           <w:lang w:val="en-US"/>
         </w:rPr>
         <w:br/>
-      </w:r>
-      <w:r>
-        <w:rPr>
-          <w:noProof/>
-          <w:lang w:val="en-US"/>
-        </w:rPr>
-        <w:br/>
         <w:t>The broader trends here are to still finish earl</w:t>
       </w:r>
       <w:r>
@@ -2361,7 +2333,21 @@
           <w:noProof/>
           <w:lang w:val="en-US"/>
         </w:rPr>
-        <w:t xml:space="preserve">           Exponent =2.2, reward_unit = 0.9</w:t>
+        <w:t xml:space="preserve">           Exponent =</w:t>
+      </w:r>
+      <w:r>
+        <w:rPr>
+          <w:noProof/>
+          <w:lang w:val="en-US"/>
+        </w:rPr>
+        <w:t xml:space="preserve"> </w:t>
+      </w:r>
+      <w:r>
+        <w:rPr>
+          <w:noProof/>
+          <w:lang w:val="en-US"/>
+        </w:rPr>
+        <w:t>2.2, reward_unit = 0.9</w:t>
       </w:r>
       <w:r>
         <w:rPr>
@@ -2369,8 +2355,8 @@
         </w:rPr>
         <w:drawing>
           <wp:inline distT="0" distB="0" distL="0" distR="0" wp14:anchorId="599360D1" wp14:editId="6E9AE1BF">
-            <wp:extent cx="2781300" cy="1920592"/>
-            <wp:effectExtent l="0" t="0" r="0" b="3810"/>
+            <wp:extent cx="2990850" cy="2065294"/>
+            <wp:effectExtent l="0" t="0" r="0" b="0"/>
             <wp:docPr id="21" name="Picture 21"/>
             <wp:cNvGraphicFramePr>
               <a:graphicFrameLocks xmlns:a="http://schemas.openxmlformats.org/drawingml/2006/main" noChangeAspect="1"/>
@@ -2391,7 +2377,7 @@
                   <pic:spPr>
                     <a:xfrm>
                       <a:off x="0" y="0"/>
-                      <a:ext cx="2900774" cy="2003093"/>
+                      <a:ext cx="3134679" cy="2164613"/>
                     </a:xfrm>
                     <a:prstGeom prst="rect">
                       <a:avLst/>
@@ -2532,126 +2518,214 @@
           <w:lang w:val="en-US"/>
         </w:rPr>
       </w:pPr>
-      <w:bookmarkStart w:id="0" w:name="_GoBack"/>
-      <w:bookmarkEnd w:id="0"/>
+      <w:r>
+        <w:rPr>
+          <w:sz w:val="24"/>
+          <w:szCs w:val="24"/>
+          <w:lang w:val="en-US"/>
+        </w:rPr>
+        <w:t>Reward = 1.0 (everything else the same)</w:t>
+      </w:r>
+      <w:r>
+        <w:rPr>
+          <w:sz w:val="24"/>
+          <w:szCs w:val="24"/>
+          <w:lang w:val="en-US"/>
+        </w:rPr>
+        <w:t>; no convexity in cost function</w:t>
+      </w:r>
+      <w:r>
+        <w:rPr>
+          <w:sz w:val="24"/>
+          <w:szCs w:val="24"/>
+          <w:lang w:val="en-US"/>
+        </w:rPr>
+        <w:br/>
+      </w:r>
+      <w:r>
+        <w:rPr>
+          <w:sz w:val="24"/>
+          <w:szCs w:val="24"/>
+          <w:lang w:val="en-US"/>
+        </w:rPr>
+        <w:t xml:space="preserve">efficacy = 0.6; </w:t>
+      </w:r>
+      <w:proofErr w:type="spellStart"/>
+      <w:r>
+        <w:rPr>
+          <w:sz w:val="24"/>
+          <w:szCs w:val="24"/>
+          <w:lang w:val="en-US"/>
+        </w:rPr>
+        <w:t>discount_factor_</w:t>
+      </w:r>
+      <w:proofErr w:type="gramStart"/>
+      <w:r>
+        <w:rPr>
+          <w:sz w:val="24"/>
+          <w:szCs w:val="24"/>
+          <w:lang w:val="en-US"/>
+        </w:rPr>
+        <w:t>reward</w:t>
+      </w:r>
+      <w:proofErr w:type="spellEnd"/>
+      <w:r>
+        <w:rPr>
+          <w:sz w:val="24"/>
+          <w:szCs w:val="24"/>
+          <w:lang w:val="en-US"/>
+        </w:rPr>
+        <w:t xml:space="preserve">  =</w:t>
+      </w:r>
+      <w:proofErr w:type="gramEnd"/>
+      <w:r>
+        <w:rPr>
+          <w:sz w:val="24"/>
+          <w:szCs w:val="24"/>
+          <w:lang w:val="en-US"/>
+        </w:rPr>
+        <w:t xml:space="preserve"> 0.9</w:t>
+      </w:r>
+      <w:r>
+        <w:rPr>
+          <w:sz w:val="24"/>
+          <w:szCs w:val="24"/>
+          <w:lang w:val="en-US"/>
+        </w:rPr>
+        <w:br/>
+      </w:r>
+      <w:r>
+        <w:rPr>
+          <w:sz w:val="24"/>
+          <w:szCs w:val="24"/>
+          <w:lang w:val="en-US"/>
+        </w:rPr>
+        <w:br/>
+      </w:r>
+      <w:r>
+        <w:rPr>
+          <w:sz w:val="24"/>
+          <w:szCs w:val="24"/>
+          <w:lang w:val="en-US"/>
+        </w:rPr>
+        <w:t>decreasing discount factor or increasing reward doesn’t improve delays but rather switches between delay or no delay at all.</w:t>
+      </w:r>
+      <w:r>
+        <w:rPr>
+          <w:sz w:val="24"/>
+          <w:szCs w:val="24"/>
+          <w:lang w:val="en-US"/>
+        </w:rPr>
+        <w:t xml:space="preserve"> </w:t>
+      </w:r>
+      <w:proofErr w:type="gramStart"/>
+      <w:r>
+        <w:rPr>
+          <w:sz w:val="24"/>
+          <w:szCs w:val="24"/>
+          <w:lang w:val="en-US"/>
+        </w:rPr>
+        <w:t>So</w:t>
+      </w:r>
+      <w:proofErr w:type="gramEnd"/>
+      <w:r>
+        <w:rPr>
+          <w:sz w:val="24"/>
+          <w:szCs w:val="24"/>
+          <w:lang w:val="en-US"/>
+        </w:rPr>
+        <w:t xml:space="preserve"> gap between efficacies explain</w:t>
+      </w:r>
+      <w:r>
+        <w:rPr>
+          <w:sz w:val="24"/>
+          <w:szCs w:val="24"/>
+          <w:lang w:val="en-US"/>
+        </w:rPr>
+        <w:t>s</w:t>
+      </w:r>
+      <w:r>
+        <w:rPr>
+          <w:sz w:val="24"/>
+          <w:szCs w:val="24"/>
+          <w:lang w:val="en-US"/>
+        </w:rPr>
+        <w:t xml:space="preserve"> only small gaps</w:t>
+      </w:r>
+      <w:r>
+        <w:rPr>
+          <w:sz w:val="24"/>
+          <w:szCs w:val="24"/>
+          <w:lang w:val="en-US"/>
+        </w:rPr>
+        <w:t>. This is probably not the best explanation then? What about hyperbolic discounting?</w:t>
+      </w:r>
+      <w:r>
+        <w:rPr>
+          <w:sz w:val="24"/>
+          <w:szCs w:val="24"/>
+          <w:lang w:val="en-US"/>
+        </w:rPr>
+        <w:br/>
+      </w:r>
+      <w:r>
+        <w:rPr>
+          <w:sz w:val="24"/>
+          <w:szCs w:val="24"/>
+          <w:lang w:val="en-US"/>
+        </w:rPr>
+        <w:br/>
+      </w:r>
+      <w:proofErr w:type="spellStart"/>
+      <w:r>
+        <w:rPr>
+          <w:sz w:val="24"/>
+          <w:szCs w:val="24"/>
+          <w:lang w:val="en-US"/>
+        </w:rPr>
+        <w:t>discount_factor_cost</w:t>
+      </w:r>
+      <w:proofErr w:type="spellEnd"/>
+      <w:r>
+        <w:rPr>
+          <w:sz w:val="24"/>
+          <w:szCs w:val="24"/>
+          <w:lang w:val="en-US"/>
+        </w:rPr>
+        <w:t xml:space="preserve"> = 0.8</w:t>
+      </w:r>
+      <w:r>
+        <w:rPr>
+          <w:sz w:val="24"/>
+          <w:szCs w:val="24"/>
+          <w:lang w:val="en-US"/>
+        </w:rPr>
+        <w:t xml:space="preserve">                                                                     </w:t>
+      </w:r>
+      <w:proofErr w:type="spellStart"/>
+      <w:r>
+        <w:rPr>
+          <w:sz w:val="24"/>
+          <w:szCs w:val="24"/>
+          <w:lang w:val="en-US"/>
+        </w:rPr>
+        <w:t>discount_factor_cost</w:t>
+      </w:r>
+      <w:proofErr w:type="spellEnd"/>
+      <w:r>
+        <w:rPr>
+          <w:sz w:val="24"/>
+          <w:szCs w:val="24"/>
+          <w:lang w:val="en-US"/>
+        </w:rPr>
+        <w:t xml:space="preserve"> = 0.6</w:t>
+      </w:r>
     </w:p>
     <w:p>
       <w:pPr>
         <w:rPr>
           <w:sz w:val="24"/>
           <w:szCs w:val="24"/>
-          <w:lang w:val="en-US"/>
-        </w:rPr>
-      </w:pPr>
-      <w:r>
-        <w:rPr>
-          <w:sz w:val="24"/>
-          <w:szCs w:val="24"/>
-          <w:lang w:val="en-US"/>
-        </w:rPr>
-        <w:t>Reward = 1.0 (everything else the same)</w:t>
-      </w:r>
-      <w:r>
-        <w:rPr>
-          <w:sz w:val="24"/>
-          <w:szCs w:val="24"/>
-          <w:lang w:val="en-US"/>
-        </w:rPr>
-        <w:t>; no convexity in cost function</w:t>
-      </w:r>
-      <w:r>
-        <w:rPr>
-          <w:sz w:val="24"/>
-          <w:szCs w:val="24"/>
-          <w:lang w:val="en-US"/>
-        </w:rPr>
-        <w:br/>
-      </w:r>
-      <w:r>
-        <w:rPr>
-          <w:sz w:val="24"/>
-          <w:szCs w:val="24"/>
-          <w:lang w:val="en-US"/>
-        </w:rPr>
-        <w:t xml:space="preserve">efficacy = 0.6; </w:t>
-      </w:r>
-      <w:proofErr w:type="spellStart"/>
-      <w:r>
-        <w:rPr>
-          <w:sz w:val="24"/>
-          <w:szCs w:val="24"/>
-          <w:lang w:val="en-US"/>
-        </w:rPr>
-        <w:t>discount_factor_</w:t>
-      </w:r>
-      <w:proofErr w:type="gramStart"/>
-      <w:r>
-        <w:rPr>
-          <w:sz w:val="24"/>
-          <w:szCs w:val="24"/>
-          <w:lang w:val="en-US"/>
-        </w:rPr>
-        <w:t>reward</w:t>
-      </w:r>
-      <w:proofErr w:type="spellEnd"/>
-      <w:r>
-        <w:rPr>
-          <w:sz w:val="24"/>
-          <w:szCs w:val="24"/>
-          <w:lang w:val="en-US"/>
-        </w:rPr>
-        <w:t xml:space="preserve">  =</w:t>
-      </w:r>
-      <w:proofErr w:type="gramEnd"/>
-      <w:r>
-        <w:rPr>
-          <w:sz w:val="24"/>
-          <w:szCs w:val="24"/>
-          <w:lang w:val="en-US"/>
-        </w:rPr>
-        <w:t xml:space="preserve"> 0.9</w:t>
-      </w:r>
-      <w:r>
-        <w:rPr>
-          <w:sz w:val="24"/>
-          <w:szCs w:val="24"/>
-          <w:lang w:val="en-US"/>
-        </w:rPr>
-        <w:br/>
-      </w:r>
-      <w:r>
-        <w:rPr>
-          <w:sz w:val="24"/>
-          <w:szCs w:val="24"/>
-          <w:lang w:val="en-US"/>
-        </w:rPr>
-        <w:br/>
-      </w:r>
-      <w:proofErr w:type="spellStart"/>
-      <w:r>
-        <w:rPr>
-          <w:sz w:val="24"/>
-          <w:szCs w:val="24"/>
-          <w:lang w:val="en-US"/>
-        </w:rPr>
-        <w:t>discount_factor_cost</w:t>
-      </w:r>
-      <w:proofErr w:type="spellEnd"/>
-      <w:r>
-        <w:rPr>
-          <w:sz w:val="24"/>
-          <w:szCs w:val="24"/>
-          <w:lang w:val="en-US"/>
-        </w:rPr>
-        <w:t xml:space="preserve"> = 0.8</w:t>
-      </w:r>
-    </w:p>
-    <w:p>
-      <w:pPr>
-        <w:rPr>
-          <w:sz w:val="24"/>
-          <w:szCs w:val="24"/>
-          <w:lang w:val="en-US"/>
         </w:rPr>
       </w:pPr>
       <w:r>
@@ -2700,48 +2774,21 @@
           <w:szCs w:val="24"/>
           <w:lang w:val="en-US"/>
         </w:rPr>
-        <w:br/>
-      </w:r>
-      <w:r>
-        <w:rPr>
-          <w:sz w:val="24"/>
-          <w:szCs w:val="24"/>
-          <w:lang w:val="en-US"/>
-        </w:rPr>
-        <w:br/>
-      </w:r>
-      <w:proofErr w:type="spellStart"/>
-      <w:r>
-        <w:rPr>
-          <w:sz w:val="24"/>
-          <w:szCs w:val="24"/>
-          <w:lang w:val="en-US"/>
-        </w:rPr>
-        <w:t>discount_factor_cost</w:t>
-      </w:r>
-      <w:proofErr w:type="spellEnd"/>
-      <w:r>
-        <w:rPr>
-          <w:sz w:val="24"/>
-          <w:szCs w:val="24"/>
-          <w:lang w:val="en-US"/>
-        </w:rPr>
-        <w:t xml:space="preserve"> = 0.6</w:t>
-      </w:r>
-      <w:r>
-        <w:rPr>
-          <w:sz w:val="24"/>
-          <w:szCs w:val="24"/>
-          <w:lang w:val="en-US"/>
-        </w:rPr>
-        <w:br/>
+        <w:t xml:space="preserve"> </w:t>
+      </w:r>
+      <w:r>
+        <w:rPr>
+          <w:noProof/>
+          <w:lang w:val="en-US"/>
+        </w:rPr>
+        <w:t xml:space="preserve">         </w:t>
       </w:r>
       <w:r>
         <w:rPr>
           <w:noProof/>
         </w:rPr>
         <w:drawing>
-          <wp:inline distT="0" distB="0" distL="0" distR="0" wp14:anchorId="6C1AA9C5" wp14:editId="725C1E4C">
+          <wp:inline distT="0" distB="0" distL="0" distR="0" wp14:anchorId="19105441" wp14:editId="227CFB16">
             <wp:extent cx="2932430" cy="1981159"/>
             <wp:effectExtent l="0" t="0" r="1270" b="635"/>
             <wp:docPr id="31" name="Picture 31"/>
@@ -2782,7 +2829,7 @@
           <w:szCs w:val="24"/>
           <w:lang w:val="en-US"/>
         </w:rPr>
-        <w:br/>
+        <w:t xml:space="preserve"> </w:t>
       </w:r>
       <w:r>
         <w:rPr>
@@ -2824,8 +2871,8 @@
         </w:rPr>
         <w:drawing>
           <wp:inline distT="0" distB="0" distL="0" distR="0" wp14:anchorId="26578981" wp14:editId="21C745C6">
-            <wp:extent cx="2905125" cy="1962712"/>
-            <wp:effectExtent l="0" t="0" r="0" b="0"/>
+            <wp:extent cx="2791505" cy="1885950"/>
+            <wp:effectExtent l="0" t="0" r="8890" b="0"/>
             <wp:docPr id="32" name="Picture 32"/>
             <wp:cNvGraphicFramePr>
               <a:graphicFrameLocks xmlns:a="http://schemas.openxmlformats.org/drawingml/2006/main" noChangeAspect="1"/>
@@ -2846,7 +2893,7 @@
                   <pic:spPr>
                     <a:xfrm>
                       <a:off x="0" y="0"/>
-                      <a:ext cx="2937881" cy="1984842"/>
+                      <a:ext cx="2825712" cy="1909060"/>
                     </a:xfrm>
                     <a:prstGeom prst="rect">
                       <a:avLst/>
@@ -2857,6 +2904,218 @@
             </a:graphic>
           </wp:inline>
         </w:drawing>
+      </w:r>
+      <w:r>
+        <w:rPr>
+          <w:sz w:val="24"/>
+          <w:szCs w:val="24"/>
+          <w:lang w:val="en-US"/>
+        </w:rPr>
+        <w:br/>
+        <w:t xml:space="preserve">              </w:t>
+      </w:r>
+      <w:proofErr w:type="spellStart"/>
+      <w:r>
+        <w:rPr>
+          <w:sz w:val="24"/>
+          <w:szCs w:val="24"/>
+          <w:lang w:val="en-US"/>
+        </w:rPr>
+        <w:t>discount_cost</w:t>
+      </w:r>
+      <w:proofErr w:type="spellEnd"/>
+      <w:r>
+        <w:rPr>
+          <w:sz w:val="24"/>
+          <w:szCs w:val="24"/>
+          <w:lang w:val="en-US"/>
+        </w:rPr>
+        <w:t xml:space="preserve"> = 0.5, efficacy = 0.3                                </w:t>
+      </w:r>
+      <w:proofErr w:type="spellStart"/>
+      <w:r>
+        <w:rPr>
+          <w:sz w:val="24"/>
+          <w:szCs w:val="24"/>
+          <w:lang w:val="en-US"/>
+        </w:rPr>
+        <w:t>discount_cost</w:t>
+      </w:r>
+      <w:proofErr w:type="spellEnd"/>
+      <w:r>
+        <w:rPr>
+          <w:sz w:val="24"/>
+          <w:szCs w:val="24"/>
+          <w:lang w:val="en-US"/>
+        </w:rPr>
+        <w:t>=0.5</w:t>
+      </w:r>
+      <w:r>
+        <w:rPr>
+          <w:sz w:val="24"/>
+          <w:szCs w:val="24"/>
+          <w:lang w:val="en-US"/>
+        </w:rPr>
+        <w:t>, efficacy = 0.3, assumed = 0.9</w:t>
+      </w:r>
+      <w:r>
+        <w:rPr>
+          <w:sz w:val="24"/>
+          <w:szCs w:val="24"/>
+          <w:lang w:val="en-US"/>
+        </w:rPr>
+        <w:br/>
+      </w:r>
+      <w:r>
+        <w:rPr>
+          <w:noProof/>
+        </w:rPr>
+        <w:drawing>
+          <wp:inline distT="0" distB="0" distL="0" distR="0" wp14:anchorId="7797F4FE" wp14:editId="6D3E2AE1">
+            <wp:extent cx="3085465" cy="2009140"/>
+            <wp:effectExtent l="0" t="0" r="635" b="0"/>
+            <wp:docPr id="33" name="Picture 33"/>
+            <wp:cNvGraphicFramePr>
+              <a:graphicFrameLocks xmlns:a="http://schemas.openxmlformats.org/drawingml/2006/main" noChangeAspect="1"/>
+            </wp:cNvGraphicFramePr>
+            <a:graphic xmlns:a="http://schemas.openxmlformats.org/drawingml/2006/main">
+              <a:graphicData uri="http://schemas.openxmlformats.org/drawingml/2006/picture">
+                <pic:pic xmlns:pic="http://schemas.openxmlformats.org/drawingml/2006/picture">
+                  <pic:nvPicPr>
+                    <pic:cNvPr id="1" name=""/>
+                    <pic:cNvPicPr/>
+                  </pic:nvPicPr>
+                  <pic:blipFill>
+                    <a:blip r:embed="rId35"/>
+                    <a:stretch>
+                      <a:fillRect/>
+                    </a:stretch>
+                  </pic:blipFill>
+                  <pic:spPr>
+                    <a:xfrm>
+                      <a:off x="0" y="0"/>
+                      <a:ext cx="3139009" cy="2044006"/>
+                    </a:xfrm>
+                    <a:prstGeom prst="rect">
+                      <a:avLst/>
+                    </a:prstGeom>
+                  </pic:spPr>
+                </pic:pic>
+              </a:graphicData>
+            </a:graphic>
+          </wp:inline>
+        </w:drawing>
+      </w:r>
+      <w:r>
+        <w:rPr>
+          <w:noProof/>
+        </w:rPr>
+        <w:t xml:space="preserve"> </w:t>
+      </w:r>
+      <w:r>
+        <w:rPr>
+          <w:noProof/>
+          <w:lang w:val="en-US"/>
+        </w:rPr>
+        <w:t xml:space="preserve">              </w:t>
+      </w:r>
+      <w:r>
+        <w:rPr>
+          <w:noProof/>
+        </w:rPr>
+        <w:drawing>
+          <wp:inline distT="0" distB="0" distL="0" distR="0" wp14:anchorId="0AB7DDC3" wp14:editId="7988F667">
+            <wp:extent cx="3002982" cy="2028825"/>
+            <wp:effectExtent l="0" t="0" r="6985" b="0"/>
+            <wp:docPr id="34" name="Picture 34"/>
+            <wp:cNvGraphicFramePr>
+              <a:graphicFrameLocks xmlns:a="http://schemas.openxmlformats.org/drawingml/2006/main" noChangeAspect="1"/>
+            </wp:cNvGraphicFramePr>
+            <a:graphic xmlns:a="http://schemas.openxmlformats.org/drawingml/2006/main">
+              <a:graphicData uri="http://schemas.openxmlformats.org/drawingml/2006/picture">
+                <pic:pic xmlns:pic="http://schemas.openxmlformats.org/drawingml/2006/picture">
+                  <pic:nvPicPr>
+                    <pic:cNvPr id="1" name=""/>
+                    <pic:cNvPicPr/>
+                  </pic:nvPicPr>
+                  <pic:blipFill>
+                    <a:blip r:embed="rId36"/>
+                    <a:stretch>
+                      <a:fillRect/>
+                    </a:stretch>
+                  </pic:blipFill>
+                  <pic:spPr>
+                    <a:xfrm>
+                      <a:off x="0" y="0"/>
+                      <a:ext cx="3032566" cy="2048812"/>
+                    </a:xfrm>
+                    <a:prstGeom prst="rect">
+                      <a:avLst/>
+                    </a:prstGeom>
+                  </pic:spPr>
+                </pic:pic>
+              </a:graphicData>
+            </a:graphic>
+          </wp:inline>
+        </w:drawing>
+      </w:r>
+    </w:p>
+    <w:p>
+      <w:pPr>
+        <w:pStyle w:val="ListParagraph"/>
+        <w:numPr>
+          <w:ilvl w:val="0"/>
+          <w:numId w:val="1"/>
+        </w:numPr>
+        <w:rPr>
+          <w:sz w:val="24"/>
+          <w:szCs w:val="24"/>
+          <w:lang w:val="en-US"/>
+        </w:rPr>
+      </w:pPr>
+      <w:r>
+        <w:rPr>
+          <w:sz w:val="24"/>
+          <w:szCs w:val="24"/>
+          <w:lang w:val="en-US"/>
+        </w:rPr>
+        <w:lastRenderedPageBreak/>
+        <w:t>What can other reasons be to delay?</w:t>
+      </w:r>
+      <w:r>
+        <w:rPr>
+          <w:sz w:val="24"/>
+          <w:szCs w:val="24"/>
+          <w:lang w:val="en-US"/>
+        </w:rPr>
+        <w:br/>
+      </w:r>
+      <w:r>
+        <w:rPr>
+          <w:sz w:val="24"/>
+          <w:szCs w:val="24"/>
+          <w:lang w:val="en-US"/>
+        </w:rPr>
+        <w:br/>
+        <w:t xml:space="preserve">They have other things to do, don’t know when that will get over. Without any info about what the other </w:t>
+      </w:r>
+      <w:r>
+        <w:rPr>
+          <w:sz w:val="24"/>
+          <w:szCs w:val="24"/>
+          <w:lang w:val="en-US"/>
+        </w:rPr>
+        <w:t>commitments</w:t>
+      </w:r>
+      <w:bookmarkStart w:id="0" w:name="_GoBack"/>
+      <w:bookmarkEnd w:id="0"/>
+      <w:r>
+        <w:rPr>
+          <w:sz w:val="24"/>
+          <w:szCs w:val="24"/>
+          <w:lang w:val="en-US"/>
+        </w:rPr>
+        <w:t xml:space="preserve"> are, we need to make some assumptions</w:t>
       </w:r>
     </w:p>
     <w:sectPr>

</xml_diff>

<commit_message>
how did peipei fit ramping up patterns with her rational model in the non-delayed case?
</commit_message>
<xml_diff>
--- a/results and plots/Without_delay.docx
+++ b/results and plots/Without_delay.docx
@@ -2608,7 +2608,23 @@
           <w:szCs w:val="24"/>
           <w:lang w:val="en-US"/>
         </w:rPr>
-        <w:t>decreasing discount factor or increasing reward doesn’t improve delays but rather switches between delay or no delay at all.</w:t>
+        <w:t>decreasing discount factor or increasing reward doesn’t improve delays</w:t>
+      </w:r>
+      <w:r>
+        <w:rPr>
+          <w:sz w:val="24"/>
+          <w:szCs w:val="24"/>
+          <w:lang w:val="en-US"/>
+        </w:rPr>
+        <w:t xml:space="preserve"> (much, does happen a little bit in some param settings)</w:t>
+      </w:r>
+      <w:r>
+        <w:rPr>
+          <w:sz w:val="24"/>
+          <w:szCs w:val="24"/>
+          <w:lang w:val="en-US"/>
+        </w:rPr>
+        <w:t xml:space="preserve"> but rather switches between delay or no delay at all.</w:t>
       </w:r>
       <w:r>
         <w:rPr>
@@ -2658,8 +2674,44 @@
           <w:szCs w:val="24"/>
           <w:lang w:val="en-US"/>
         </w:rPr>
-        <w:t>. This is probably not the best explanation then? What about hyperbolic discounting?</w:t>
-      </w:r>
+        <w:t>. This is probably not the best explanation then</w:t>
+      </w:r>
+      <w:r>
+        <w:rPr>
+          <w:sz w:val="24"/>
+          <w:szCs w:val="24"/>
+          <w:lang w:val="en-US"/>
+        </w:rPr>
+        <w:t xml:space="preserve"> (</w:t>
+      </w:r>
+      <w:proofErr w:type="spellStart"/>
+      <w:r>
+        <w:rPr>
+          <w:sz w:val="24"/>
+          <w:szCs w:val="24"/>
+          <w:lang w:val="en-US"/>
+        </w:rPr>
+        <w:t>atleast</w:t>
+      </w:r>
+      <w:proofErr w:type="spellEnd"/>
+      <w:r>
+        <w:rPr>
+          <w:sz w:val="24"/>
+          <w:szCs w:val="24"/>
+          <w:lang w:val="en-US"/>
+        </w:rPr>
+        <w:t xml:space="preserve"> for all patterns)</w:t>
+      </w:r>
+      <w:r>
+        <w:rPr>
+          <w:sz w:val="24"/>
+          <w:szCs w:val="24"/>
+          <w:lang w:val="en-US"/>
+        </w:rPr>
+        <w:t>? What about hyperbolic discounting?</w:t>
+      </w:r>
+      <w:bookmarkStart w:id="0" w:name="_GoBack"/>
+      <w:bookmarkEnd w:id="0"/>
       <w:r>
         <w:rPr>
           <w:sz w:val="24"/>
@@ -3107,8 +3159,6 @@
         </w:rPr>
         <w:t>commitments</w:t>
       </w:r>
-      <w:bookmarkStart w:id="0" w:name="_GoBack"/>
-      <w:bookmarkEnd w:id="0"/>
       <w:r>
         <w:rPr>
           <w:sz w:val="24"/>

</xml_diff>

<commit_message>
implementing the mechanism for waiting for probabilistic interest rewards
</commit_message>
<xml_diff>
--- a/results and plots/Without_delay.docx
+++ b/results and plots/Without_delay.docx
@@ -1,6 +1,6 @@
 
 <file path=word/document.xml><?xml version="1.0" encoding="utf-8"?>
-<w:document xmlns:wpc="http://schemas.microsoft.com/office/word/2010/wordprocessingCanvas" xmlns:cx="http://schemas.microsoft.com/office/drawing/2014/chartex" xmlns:cx1="http://schemas.microsoft.com/office/drawing/2015/9/8/chartex" xmlns:cx2="http://schemas.microsoft.com/office/drawing/2015/10/21/chartex" xmlns:cx3="http://schemas.microsoft.com/office/drawing/2016/5/9/chartex" xmlns:cx4="http://schemas.microsoft.com/office/drawing/2016/5/10/chartex" xmlns:cx5="http://schemas.microsoft.com/office/drawing/2016/5/11/chartex" xmlns:cx6="http://schemas.microsoft.com/office/drawing/2016/5/12/chartex" xmlns:cx7="http://schemas.microsoft.com/office/drawing/2016/5/13/chartex" xmlns:cx8="http://schemas.microsoft.com/office/drawing/2016/5/14/chartex" xmlns:mc="http://schemas.openxmlformats.org/markup-compatibility/2006" xmlns:aink="http://schemas.microsoft.com/office/drawing/2016/ink" xmlns:am3d="http://schemas.microsoft.com/office/drawing/2017/model3d" xmlns:o="urn:schemas-microsoft-com:office:office" xmlns:oel="http://schemas.microsoft.com/office/2019/extlst" xmlns:r="http://schemas.openxmlformats.org/officeDocument/2006/relationships" xmlns:m="http://schemas.openxmlformats.org/officeDocument/2006/math" xmlns:v="urn:schemas-microsoft-com:vml" xmlns:wp14="http://schemas.microsoft.com/office/word/2010/wordprocessingDrawing" xmlns:wp="http://schemas.openxmlformats.org/drawingml/2006/wordprocessingDrawing" xmlns:w10="urn:schemas-microsoft-com:office:word" xmlns:w="http://schemas.openxmlformats.org/wordprocessingml/2006/main" xmlns:w14="http://schemas.microsoft.com/office/word/2010/wordml" xmlns:w15="http://schemas.microsoft.com/office/word/2012/wordml" xmlns:w16cex="http://schemas.microsoft.com/office/word/2018/wordml/cex" xmlns:w16cid="http://schemas.microsoft.com/office/word/2016/wordml/cid" xmlns:w16="http://schemas.microsoft.com/office/word/2018/wordml" xmlns:w16sdtdh="http://schemas.microsoft.com/office/word/2020/wordml/sdtdatahash" xmlns:w16se="http://schemas.microsoft.com/office/word/2015/wordml/symex" xmlns:wpg="http://schemas.microsoft.com/office/word/2010/wordprocessingGroup" xmlns:wpi="http://schemas.microsoft.com/office/word/2010/wordprocessingInk" xmlns:wne="http://schemas.microsoft.com/office/word/2006/wordml" xmlns:wps="http://schemas.microsoft.com/office/word/2010/wordprocessingShape" mc:Ignorable="w14 w15 w16se w16cid w16 w16cex w16sdtdh wp14">
+<w:document xmlns:wpc="http://schemas.microsoft.com/office/word/2010/wordprocessingCanvas" xmlns:cx="http://schemas.microsoft.com/office/drawing/2014/chartex" xmlns:cx1="http://schemas.microsoft.com/office/drawing/2015/9/8/chartex" xmlns:cx2="http://schemas.microsoft.com/office/drawing/2015/10/21/chartex" xmlns:cx3="http://schemas.microsoft.com/office/drawing/2016/5/9/chartex" xmlns:cx4="http://schemas.microsoft.com/office/drawing/2016/5/10/chartex" xmlns:cx5="http://schemas.microsoft.com/office/drawing/2016/5/11/chartex" xmlns:cx6="http://schemas.microsoft.com/office/drawing/2016/5/12/chartex" xmlns:cx7="http://schemas.microsoft.com/office/drawing/2016/5/13/chartex" xmlns:cx8="http://schemas.microsoft.com/office/drawing/2016/5/14/chartex" xmlns:mc="http://schemas.openxmlformats.org/markup-compatibility/2006" xmlns:aink="http://schemas.microsoft.com/office/drawing/2016/ink" xmlns:am3d="http://schemas.microsoft.com/office/drawing/2017/model3d" xmlns:o="urn:schemas-microsoft-com:office:office" xmlns:r="http://schemas.openxmlformats.org/officeDocument/2006/relationships" xmlns:m="http://schemas.openxmlformats.org/officeDocument/2006/math" xmlns:v="urn:schemas-microsoft-com:vml" xmlns:wp14="http://schemas.microsoft.com/office/word/2010/wordprocessingDrawing" xmlns:wp="http://schemas.openxmlformats.org/drawingml/2006/wordprocessingDrawing" xmlns:w10="urn:schemas-microsoft-com:office:word" xmlns:w="http://schemas.openxmlformats.org/wordprocessingml/2006/main" xmlns:w14="http://schemas.microsoft.com/office/word/2010/wordml" xmlns:w15="http://schemas.microsoft.com/office/word/2012/wordml" xmlns:w16cid="http://schemas.microsoft.com/office/word/2016/wordml/cid" xmlns:w16se="http://schemas.microsoft.com/office/word/2015/wordml/symex" xmlns:wpg="http://schemas.microsoft.com/office/word/2010/wordprocessingGroup" xmlns:wpi="http://schemas.microsoft.com/office/word/2010/wordprocessingInk" xmlns:wne="http://schemas.microsoft.com/office/word/2006/wordml" xmlns:wps="http://schemas.microsoft.com/office/word/2010/wordprocessingShape" mc:Ignorable="w14 w15 w16se w16cid wp14">
   <w:body>
     <w:p>
       <w:pPr>
@@ -570,7 +570,23 @@
           <w:sz w:val="24"/>
           <w:szCs w:val="24"/>
         </w:rPr>
-        <w:t>, the progress curves get a bit flatter – because now it doesn’t matter whether you get reward now or later. So with efficacy = 1, everything is equally good until final week when work MUST be done if not completed yet. For other efficacies, policies look like discount factor &lt; 1, but Q-values are still more similar across actions in the beginning. With discounting,</w:t>
+        <w:t xml:space="preserve">, the progress curves get a bit flatter – because now it doesn’t matter whether you get reward now or later. </w:t>
+      </w:r>
+      <w:proofErr w:type="gramStart"/>
+      <w:r>
+        <w:rPr>
+          <w:sz w:val="24"/>
+          <w:szCs w:val="24"/>
+        </w:rPr>
+        <w:t>So</w:t>
+      </w:r>
+      <w:proofErr w:type="gramEnd"/>
+      <w:r>
+        <w:rPr>
+          <w:sz w:val="24"/>
+          <w:szCs w:val="24"/>
+        </w:rPr>
+        <w:t xml:space="preserve"> with efficacy = 1, everything is equally good until final week when work MUST be done if not completed yet. For other efficacies, policies look like discount factor &lt; 1, but Q-values are still more similar across actions in the beginning. With discounting,</w:t>
       </w:r>
       <w:r>
         <w:rPr>
@@ -702,7 +718,22 @@
           <w:szCs w:val="24"/>
         </w:rPr>
         <w:br/>
-        <w:t>efficacy  = 0.5</w:t>
+      </w:r>
+      <w:proofErr w:type="gramStart"/>
+      <w:r>
+        <w:rPr>
+          <w:sz w:val="24"/>
+          <w:szCs w:val="24"/>
+        </w:rPr>
+        <w:t>efficacy  =</w:t>
+      </w:r>
+      <w:proofErr w:type="gramEnd"/>
+      <w:r>
+        <w:rPr>
+          <w:sz w:val="24"/>
+          <w:szCs w:val="24"/>
+        </w:rPr>
+        <w:t xml:space="preserve"> 0.5</w:t>
       </w:r>
       <w:r>
         <w:rPr>
@@ -945,7 +976,23 @@
           <w:sz w:val="24"/>
           <w:szCs w:val="24"/>
         </w:rPr>
-        <w:t xml:space="preserve">? So this would mean that </w:t>
+        <w:t xml:space="preserve">? </w:t>
+      </w:r>
+      <w:proofErr w:type="gramStart"/>
+      <w:r>
+        <w:rPr>
+          <w:sz w:val="24"/>
+          <w:szCs w:val="24"/>
+        </w:rPr>
+        <w:t>So</w:t>
+      </w:r>
+      <w:proofErr w:type="gramEnd"/>
+      <w:r>
+        <w:rPr>
+          <w:sz w:val="24"/>
+          <w:szCs w:val="24"/>
+        </w:rPr>
+        <w:t xml:space="preserve"> this would mean that </w:t>
       </w:r>
       <w:r>
         <w:rPr>
@@ -1408,7 +1455,23 @@
           <w:sz w:val="24"/>
           <w:szCs w:val="24"/>
         </w:rPr>
-        <w:t>In general these initial delays are not perceptible (especially with noise)</w:t>
+        <w:t xml:space="preserve">In </w:t>
+      </w:r>
+      <w:proofErr w:type="gramStart"/>
+      <w:r>
+        <w:rPr>
+          <w:sz w:val="24"/>
+          <w:szCs w:val="24"/>
+        </w:rPr>
+        <w:t>general</w:t>
+      </w:r>
+      <w:proofErr w:type="gramEnd"/>
+      <w:r>
+        <w:rPr>
+          <w:sz w:val="24"/>
+          <w:szCs w:val="24"/>
+        </w:rPr>
+        <w:t xml:space="preserve"> these initial delays are not perceptible (especially with noise)</w:t>
       </w:r>
       <w:r>
         <w:rPr>
@@ -2703,7 +2766,15 @@
           <w:sz w:val="24"/>
           <w:szCs w:val="24"/>
         </w:rPr>
-        <w:t>discount_factor_reward</w:t>
+        <w:t>discount_factor_</w:t>
+      </w:r>
+      <w:proofErr w:type="gramStart"/>
+      <w:r>
+        <w:rPr>
+          <w:sz w:val="24"/>
+          <w:szCs w:val="24"/>
+        </w:rPr>
+        <w:t>reward</w:t>
       </w:r>
       <w:proofErr w:type="spellEnd"/>
       <w:r>
@@ -2711,7 +2782,15 @@
           <w:sz w:val="24"/>
           <w:szCs w:val="24"/>
         </w:rPr>
-        <w:t xml:space="preserve">  = 0.9</w:t>
+        <w:t xml:space="preserve">  =</w:t>
+      </w:r>
+      <w:proofErr w:type="gramEnd"/>
+      <w:r>
+        <w:rPr>
+          <w:sz w:val="24"/>
+          <w:szCs w:val="24"/>
+        </w:rPr>
+        <w:t xml:space="preserve"> 0.9</w:t>
       </w:r>
       <w:r>
         <w:rPr>
@@ -2753,7 +2832,23 @@
           <w:sz w:val="24"/>
           <w:szCs w:val="24"/>
         </w:rPr>
-        <w:t xml:space="preserve"> So gap between efficacies explain</w:t>
+        <w:t xml:space="preserve"> </w:t>
+      </w:r>
+      <w:proofErr w:type="gramStart"/>
+      <w:r>
+        <w:rPr>
+          <w:sz w:val="24"/>
+          <w:szCs w:val="24"/>
+        </w:rPr>
+        <w:t>So</w:t>
+      </w:r>
+      <w:proofErr w:type="gramEnd"/>
+      <w:r>
+        <w:rPr>
+          <w:sz w:val="24"/>
+          <w:szCs w:val="24"/>
+        </w:rPr>
+        <w:t xml:space="preserve"> gap between efficacies explain</w:t>
       </w:r>
       <w:r>
         <w:rPr>
@@ -3310,21 +3405,7 @@
           <w:sz w:val="24"/>
           <w:szCs w:val="24"/>
         </w:rPr>
-        <w:t xml:space="preserve"> </w:t>
-      </w:r>
-      <w:r>
-        <w:rPr>
-          <w:sz w:val="24"/>
-          <w:szCs w:val="24"/>
-        </w:rPr>
-        <w:t>o</w:t>
-      </w:r>
-      <w:r>
-        <w:rPr>
-          <w:sz w:val="24"/>
-          <w:szCs w:val="24"/>
-        </w:rPr>
-        <w:t>nes</w:t>
+        <w:t xml:space="preserve"> ones</w:t>
       </w:r>
       <w:r>
         <w:rPr>
@@ -3353,7 +3434,22 @@
           <w:szCs w:val="24"/>
         </w:rPr>
         <w:br/>
-        <w:t xml:space="preserve">so we can have high reward and low reward super-states: </w:t>
+      </w:r>
+      <w:proofErr w:type="gramStart"/>
+      <w:r>
+        <w:rPr>
+          <w:sz w:val="24"/>
+          <w:szCs w:val="24"/>
+        </w:rPr>
+        <w:t>so</w:t>
+      </w:r>
+      <w:proofErr w:type="gramEnd"/>
+      <w:r>
+        <w:rPr>
+          <w:sz w:val="24"/>
+          <w:szCs w:val="24"/>
+        </w:rPr>
+        <w:t xml:space="preserve"> we can have high reward and low reward super-states: </w:t>
       </w:r>
       <w:r>
         <w:rPr>
@@ -3384,8 +3480,24 @@
           <w:szCs w:val="24"/>
         </w:rPr>
         <w:br/>
-        <w:t xml:space="preserve">In high reward states: </w:t>
-      </w:r>
+        <w:t>In high reward states:</w:t>
+      </w:r>
+      <w:r>
+        <w:rPr>
+          <w:sz w:val="24"/>
+          <w:szCs w:val="24"/>
+        </w:rPr>
+        <w:t xml:space="preserve"> some probability of getting high rewards for some units while in low reward state it’s all low rewards</w:t>
+      </w:r>
+      <w:r>
+        <w:rPr>
+          <w:sz w:val="24"/>
+          <w:szCs w:val="24"/>
+        </w:rPr>
+        <w:t xml:space="preserve">. </w:t>
+      </w:r>
+      <w:bookmarkStart w:id="0" w:name="_GoBack"/>
+      <w:bookmarkEnd w:id="0"/>
     </w:p>
     <w:sectPr>
       <w:pgSz w:w="11906" w:h="16838"/>
@@ -3398,7 +3510,7 @@
 </file>
 
 <file path=word/endnotes.xml><?xml version="1.0" encoding="utf-8"?>
-<w:endnotes xmlns:wpc="http://schemas.microsoft.com/office/word/2010/wordprocessingCanvas" xmlns:cx="http://schemas.microsoft.com/office/drawing/2014/chartex" xmlns:cx1="http://schemas.microsoft.com/office/drawing/2015/9/8/chartex" xmlns:cx2="http://schemas.microsoft.com/office/drawing/2015/10/21/chartex" xmlns:cx3="http://schemas.microsoft.com/office/drawing/2016/5/9/chartex" xmlns:cx4="http://schemas.microsoft.com/office/drawing/2016/5/10/chartex" xmlns:cx5="http://schemas.microsoft.com/office/drawing/2016/5/11/chartex" xmlns:cx6="http://schemas.microsoft.com/office/drawing/2016/5/12/chartex" xmlns:cx7="http://schemas.microsoft.com/office/drawing/2016/5/13/chartex" xmlns:cx8="http://schemas.microsoft.com/office/drawing/2016/5/14/chartex" xmlns:mc="http://schemas.openxmlformats.org/markup-compatibility/2006" xmlns:aink="http://schemas.microsoft.com/office/drawing/2016/ink" xmlns:am3d="http://schemas.microsoft.com/office/drawing/2017/model3d" xmlns:o="urn:schemas-microsoft-com:office:office" xmlns:oel="http://schemas.microsoft.com/office/2019/extlst" xmlns:r="http://schemas.openxmlformats.org/officeDocument/2006/relationships" xmlns:m="http://schemas.openxmlformats.org/officeDocument/2006/math" xmlns:v="urn:schemas-microsoft-com:vml" xmlns:wp14="http://schemas.microsoft.com/office/word/2010/wordprocessingDrawing" xmlns:wp="http://schemas.openxmlformats.org/drawingml/2006/wordprocessingDrawing" xmlns:w10="urn:schemas-microsoft-com:office:word" xmlns:w="http://schemas.openxmlformats.org/wordprocessingml/2006/main" xmlns:w14="http://schemas.microsoft.com/office/word/2010/wordml" xmlns:w15="http://schemas.microsoft.com/office/word/2012/wordml" xmlns:w16cex="http://schemas.microsoft.com/office/word/2018/wordml/cex" xmlns:w16cid="http://schemas.microsoft.com/office/word/2016/wordml/cid" xmlns:w16="http://schemas.microsoft.com/office/word/2018/wordml" xmlns:w16sdtdh="http://schemas.microsoft.com/office/word/2020/wordml/sdtdatahash" xmlns:w16se="http://schemas.microsoft.com/office/word/2015/wordml/symex" xmlns:wpg="http://schemas.microsoft.com/office/word/2010/wordprocessingGroup" xmlns:wpi="http://schemas.microsoft.com/office/word/2010/wordprocessingInk" xmlns:wne="http://schemas.microsoft.com/office/word/2006/wordml" xmlns:wps="http://schemas.microsoft.com/office/word/2010/wordprocessingShape" mc:Ignorable="w14 w15 w16se w16cid w16 w16cex w16sdtdh wp14">
+<w:endnotes xmlns:wpc="http://schemas.microsoft.com/office/word/2010/wordprocessingCanvas" xmlns:cx="http://schemas.microsoft.com/office/drawing/2014/chartex" xmlns:cx1="http://schemas.microsoft.com/office/drawing/2015/9/8/chartex" xmlns:cx2="http://schemas.microsoft.com/office/drawing/2015/10/21/chartex" xmlns:cx3="http://schemas.microsoft.com/office/drawing/2016/5/9/chartex" xmlns:cx4="http://schemas.microsoft.com/office/drawing/2016/5/10/chartex" xmlns:cx5="http://schemas.microsoft.com/office/drawing/2016/5/11/chartex" xmlns:cx6="http://schemas.microsoft.com/office/drawing/2016/5/12/chartex" xmlns:cx7="http://schemas.microsoft.com/office/drawing/2016/5/13/chartex" xmlns:cx8="http://schemas.microsoft.com/office/drawing/2016/5/14/chartex" xmlns:mc="http://schemas.openxmlformats.org/markup-compatibility/2006" xmlns:aink="http://schemas.microsoft.com/office/drawing/2016/ink" xmlns:am3d="http://schemas.microsoft.com/office/drawing/2017/model3d" xmlns:o="urn:schemas-microsoft-com:office:office" xmlns:r="http://schemas.openxmlformats.org/officeDocument/2006/relationships" xmlns:m="http://schemas.openxmlformats.org/officeDocument/2006/math" xmlns:v="urn:schemas-microsoft-com:vml" xmlns:wp14="http://schemas.microsoft.com/office/word/2010/wordprocessingDrawing" xmlns:wp="http://schemas.openxmlformats.org/drawingml/2006/wordprocessingDrawing" xmlns:w10="urn:schemas-microsoft-com:office:word" xmlns:w="http://schemas.openxmlformats.org/wordprocessingml/2006/main" xmlns:w14="http://schemas.microsoft.com/office/word/2010/wordml" xmlns:w15="http://schemas.microsoft.com/office/word/2012/wordml" xmlns:w16cid="http://schemas.microsoft.com/office/word/2016/wordml/cid" xmlns:w16se="http://schemas.microsoft.com/office/word/2015/wordml/symex" xmlns:wpg="http://schemas.microsoft.com/office/word/2010/wordprocessingGroup" xmlns:wpi="http://schemas.microsoft.com/office/word/2010/wordprocessingInk" xmlns:wne="http://schemas.microsoft.com/office/word/2006/wordml" xmlns:wps="http://schemas.microsoft.com/office/word/2010/wordprocessingShape" mc:Ignorable="w14 w15 w16se w16cid wp14">
   <w:endnote w:type="separator" w:id="-1">
     <w:p>
       <w:pPr>
@@ -3423,7 +3535,7 @@
 </file>
 
 <file path=word/footnotes.xml><?xml version="1.0" encoding="utf-8"?>
-<w:footnotes xmlns:wpc="http://schemas.microsoft.com/office/word/2010/wordprocessingCanvas" xmlns:cx="http://schemas.microsoft.com/office/drawing/2014/chartex" xmlns:cx1="http://schemas.microsoft.com/office/drawing/2015/9/8/chartex" xmlns:cx2="http://schemas.microsoft.com/office/drawing/2015/10/21/chartex" xmlns:cx3="http://schemas.microsoft.com/office/drawing/2016/5/9/chartex" xmlns:cx4="http://schemas.microsoft.com/office/drawing/2016/5/10/chartex" xmlns:cx5="http://schemas.microsoft.com/office/drawing/2016/5/11/chartex" xmlns:cx6="http://schemas.microsoft.com/office/drawing/2016/5/12/chartex" xmlns:cx7="http://schemas.microsoft.com/office/drawing/2016/5/13/chartex" xmlns:cx8="http://schemas.microsoft.com/office/drawing/2016/5/14/chartex" xmlns:mc="http://schemas.openxmlformats.org/markup-compatibility/2006" xmlns:aink="http://schemas.microsoft.com/office/drawing/2016/ink" xmlns:am3d="http://schemas.microsoft.com/office/drawing/2017/model3d" xmlns:o="urn:schemas-microsoft-com:office:office" xmlns:oel="http://schemas.microsoft.com/office/2019/extlst" xmlns:r="http://schemas.openxmlformats.org/officeDocument/2006/relationships" xmlns:m="http://schemas.openxmlformats.org/officeDocument/2006/math" xmlns:v="urn:schemas-microsoft-com:vml" xmlns:wp14="http://schemas.microsoft.com/office/word/2010/wordprocessingDrawing" xmlns:wp="http://schemas.openxmlformats.org/drawingml/2006/wordprocessingDrawing" xmlns:w10="urn:schemas-microsoft-com:office:word" xmlns:w="http://schemas.openxmlformats.org/wordprocessingml/2006/main" xmlns:w14="http://schemas.microsoft.com/office/word/2010/wordml" xmlns:w15="http://schemas.microsoft.com/office/word/2012/wordml" xmlns:w16cex="http://schemas.microsoft.com/office/word/2018/wordml/cex" xmlns:w16cid="http://schemas.microsoft.com/office/word/2016/wordml/cid" xmlns:w16="http://schemas.microsoft.com/office/word/2018/wordml" xmlns:w16sdtdh="http://schemas.microsoft.com/office/word/2020/wordml/sdtdatahash" xmlns:w16se="http://schemas.microsoft.com/office/word/2015/wordml/symex" xmlns:wpg="http://schemas.microsoft.com/office/word/2010/wordprocessingGroup" xmlns:wpi="http://schemas.microsoft.com/office/word/2010/wordprocessingInk" xmlns:wne="http://schemas.microsoft.com/office/word/2006/wordml" xmlns:wps="http://schemas.microsoft.com/office/word/2010/wordprocessingShape" mc:Ignorable="w14 w15 w16se w16cid w16 w16cex w16sdtdh wp14">
+<w:footnotes xmlns:wpc="http://schemas.microsoft.com/office/word/2010/wordprocessingCanvas" xmlns:cx="http://schemas.microsoft.com/office/drawing/2014/chartex" xmlns:cx1="http://schemas.microsoft.com/office/drawing/2015/9/8/chartex" xmlns:cx2="http://schemas.microsoft.com/office/drawing/2015/10/21/chartex" xmlns:cx3="http://schemas.microsoft.com/office/drawing/2016/5/9/chartex" xmlns:cx4="http://schemas.microsoft.com/office/drawing/2016/5/10/chartex" xmlns:cx5="http://schemas.microsoft.com/office/drawing/2016/5/11/chartex" xmlns:cx6="http://schemas.microsoft.com/office/drawing/2016/5/12/chartex" xmlns:cx7="http://schemas.microsoft.com/office/drawing/2016/5/13/chartex" xmlns:cx8="http://schemas.microsoft.com/office/drawing/2016/5/14/chartex" xmlns:mc="http://schemas.openxmlformats.org/markup-compatibility/2006" xmlns:aink="http://schemas.microsoft.com/office/drawing/2016/ink" xmlns:am3d="http://schemas.microsoft.com/office/drawing/2017/model3d" xmlns:o="urn:schemas-microsoft-com:office:office" xmlns:r="http://schemas.openxmlformats.org/officeDocument/2006/relationships" xmlns:m="http://schemas.openxmlformats.org/officeDocument/2006/math" xmlns:v="urn:schemas-microsoft-com:vml" xmlns:wp14="http://schemas.microsoft.com/office/word/2010/wordprocessingDrawing" xmlns:wp="http://schemas.openxmlformats.org/drawingml/2006/wordprocessingDrawing" xmlns:w10="urn:schemas-microsoft-com:office:word" xmlns:w="http://schemas.openxmlformats.org/wordprocessingml/2006/main" xmlns:w14="http://schemas.microsoft.com/office/word/2010/wordml" xmlns:w15="http://schemas.microsoft.com/office/word/2012/wordml" xmlns:w16cid="http://schemas.microsoft.com/office/word/2016/wordml/cid" xmlns:w16se="http://schemas.microsoft.com/office/word/2015/wordml/symex" xmlns:wpg="http://schemas.microsoft.com/office/word/2010/wordprocessingGroup" xmlns:wpi="http://schemas.microsoft.com/office/word/2010/wordprocessingInk" xmlns:wne="http://schemas.microsoft.com/office/word/2006/wordml" xmlns:wps="http://schemas.microsoft.com/office/word/2010/wordprocessingShape" mc:Ignorable="w14 w15 w16se w16cid wp14">
   <w:footnote w:type="separator" w:id="-1">
     <w:p>
       <w:pPr>
@@ -3448,7 +3560,7 @@
 </file>
 
 <file path=word/numbering.xml><?xml version="1.0" encoding="utf-8"?>
-<w:numbering xmlns:wpc="http://schemas.microsoft.com/office/word/2010/wordprocessingCanvas" xmlns:cx="http://schemas.microsoft.com/office/drawing/2014/chartex" xmlns:cx1="http://schemas.microsoft.com/office/drawing/2015/9/8/chartex" xmlns:cx2="http://schemas.microsoft.com/office/drawing/2015/10/21/chartex" xmlns:cx3="http://schemas.microsoft.com/office/drawing/2016/5/9/chartex" xmlns:cx4="http://schemas.microsoft.com/office/drawing/2016/5/10/chartex" xmlns:cx5="http://schemas.microsoft.com/office/drawing/2016/5/11/chartex" xmlns:cx6="http://schemas.microsoft.com/office/drawing/2016/5/12/chartex" xmlns:cx7="http://schemas.microsoft.com/office/drawing/2016/5/13/chartex" xmlns:cx8="http://schemas.microsoft.com/office/drawing/2016/5/14/chartex" xmlns:mc="http://schemas.openxmlformats.org/markup-compatibility/2006" xmlns:aink="http://schemas.microsoft.com/office/drawing/2016/ink" xmlns:am3d="http://schemas.microsoft.com/office/drawing/2017/model3d" xmlns:o="urn:schemas-microsoft-com:office:office" xmlns:oel="http://schemas.microsoft.com/office/2019/extlst" xmlns:r="http://schemas.openxmlformats.org/officeDocument/2006/relationships" xmlns:m="http://schemas.openxmlformats.org/officeDocument/2006/math" xmlns:v="urn:schemas-microsoft-com:vml" xmlns:wp14="http://schemas.microsoft.com/office/word/2010/wordprocessingDrawing" xmlns:wp="http://schemas.openxmlformats.org/drawingml/2006/wordprocessingDrawing" xmlns:w10="urn:schemas-microsoft-com:office:word" xmlns:w="http://schemas.openxmlformats.org/wordprocessingml/2006/main" xmlns:w14="http://schemas.microsoft.com/office/word/2010/wordml" xmlns:w15="http://schemas.microsoft.com/office/word/2012/wordml" xmlns:w16cex="http://schemas.microsoft.com/office/word/2018/wordml/cex" xmlns:w16cid="http://schemas.microsoft.com/office/word/2016/wordml/cid" xmlns:w16="http://schemas.microsoft.com/office/word/2018/wordml" xmlns:w16sdtdh="http://schemas.microsoft.com/office/word/2020/wordml/sdtdatahash" xmlns:w16se="http://schemas.microsoft.com/office/word/2015/wordml/symex" xmlns:wpg="http://schemas.microsoft.com/office/word/2010/wordprocessingGroup" xmlns:wpi="http://schemas.microsoft.com/office/word/2010/wordprocessingInk" xmlns:wne="http://schemas.microsoft.com/office/word/2006/wordml" xmlns:wps="http://schemas.microsoft.com/office/word/2010/wordprocessingShape" mc:Ignorable="w14 w15 w16se w16cid w16 w16cex w16sdtdh wp14">
+<w:numbering xmlns:wpc="http://schemas.microsoft.com/office/word/2010/wordprocessingCanvas" xmlns:cx="http://schemas.microsoft.com/office/drawing/2014/chartex" xmlns:cx1="http://schemas.microsoft.com/office/drawing/2015/9/8/chartex" xmlns:cx2="http://schemas.microsoft.com/office/drawing/2015/10/21/chartex" xmlns:cx3="http://schemas.microsoft.com/office/drawing/2016/5/9/chartex" xmlns:cx4="http://schemas.microsoft.com/office/drawing/2016/5/10/chartex" xmlns:cx5="http://schemas.microsoft.com/office/drawing/2016/5/11/chartex" xmlns:cx6="http://schemas.microsoft.com/office/drawing/2016/5/12/chartex" xmlns:cx7="http://schemas.microsoft.com/office/drawing/2016/5/13/chartex" xmlns:cx8="http://schemas.microsoft.com/office/drawing/2016/5/14/chartex" xmlns:mc="http://schemas.openxmlformats.org/markup-compatibility/2006" xmlns:aink="http://schemas.microsoft.com/office/drawing/2016/ink" xmlns:am3d="http://schemas.microsoft.com/office/drawing/2017/model3d" xmlns:o="urn:schemas-microsoft-com:office:office" xmlns:r="http://schemas.openxmlformats.org/officeDocument/2006/relationships" xmlns:m="http://schemas.openxmlformats.org/officeDocument/2006/math" xmlns:v="urn:schemas-microsoft-com:vml" xmlns:wp14="http://schemas.microsoft.com/office/word/2010/wordprocessingDrawing" xmlns:wp="http://schemas.openxmlformats.org/drawingml/2006/wordprocessingDrawing" xmlns:w10="urn:schemas-microsoft-com:office:word" xmlns:w="http://schemas.openxmlformats.org/wordprocessingml/2006/main" xmlns:w14="http://schemas.microsoft.com/office/word/2010/wordml" xmlns:w15="http://schemas.microsoft.com/office/word/2012/wordml" xmlns:w16cid="http://schemas.microsoft.com/office/word/2016/wordml/cid" xmlns:w16se="http://schemas.microsoft.com/office/word/2015/wordml/symex" xmlns:wpg="http://schemas.microsoft.com/office/word/2010/wordprocessingGroup" xmlns:wpi="http://schemas.microsoft.com/office/word/2010/wordprocessingInk" xmlns:wne="http://schemas.microsoft.com/office/word/2006/wordml" xmlns:wps="http://schemas.microsoft.com/office/word/2010/wordprocessingShape" mc:Ignorable="w14 w15 w16se w16cid wp14">
   <w:abstractNum w:abstractNumId="0" w15:restartNumberingAfterBreak="0">
     <w:nsid w:val="1F6C3752"/>
     <w:multiLevelType w:val="hybridMultilevel"/>
@@ -3538,14 +3650,14 @@
       </w:pPr>
     </w:lvl>
   </w:abstractNum>
-  <w:num w:numId="1" w16cid:durableId="1247574570">
+  <w:num w:numId="1">
     <w:abstractNumId w:val="0"/>
   </w:num>
 </w:numbering>
 </file>
 
 <file path=word/styles.xml><?xml version="1.0" encoding="utf-8"?>
-<w:styles xmlns:mc="http://schemas.openxmlformats.org/markup-compatibility/2006" xmlns:r="http://schemas.openxmlformats.org/officeDocument/2006/relationships" xmlns:w="http://schemas.openxmlformats.org/wordprocessingml/2006/main" xmlns:w14="http://schemas.microsoft.com/office/word/2010/wordml" xmlns:w15="http://schemas.microsoft.com/office/word/2012/wordml" xmlns:w16cex="http://schemas.microsoft.com/office/word/2018/wordml/cex" xmlns:w16cid="http://schemas.microsoft.com/office/word/2016/wordml/cid" xmlns:w16="http://schemas.microsoft.com/office/word/2018/wordml" xmlns:w16sdtdh="http://schemas.microsoft.com/office/word/2020/wordml/sdtdatahash" xmlns:w16se="http://schemas.microsoft.com/office/word/2015/wordml/symex" mc:Ignorable="w14 w15 w16se w16cid w16 w16cex w16sdtdh">
+<w:styles xmlns:mc="http://schemas.openxmlformats.org/markup-compatibility/2006" xmlns:r="http://schemas.openxmlformats.org/officeDocument/2006/relationships" xmlns:w="http://schemas.openxmlformats.org/wordprocessingml/2006/main" xmlns:w14="http://schemas.microsoft.com/office/word/2010/wordml" xmlns:w15="http://schemas.microsoft.com/office/word/2012/wordml" xmlns:w16cid="http://schemas.microsoft.com/office/word/2016/wordml/cid" xmlns:w16se="http://schemas.microsoft.com/office/word/2015/wordml/symex" mc:Ignorable="w14 w15 w16se w16cid">
   <w:docDefaults>
     <w:rPrDefault>
       <w:rPr>
@@ -3561,7 +3673,7 @@
       </w:pPr>
     </w:pPrDefault>
   </w:docDefaults>
-  <w:latentStyles w:defLockedState="0" w:defUIPriority="99" w:defSemiHidden="0" w:defUnhideWhenUsed="0" w:defQFormat="0" w:count="376">
+  <w:latentStyles w:defLockedState="0" w:defUIPriority="99" w:defSemiHidden="0" w:defUnhideWhenUsed="0" w:defQFormat="0" w:count="375">
     <w:lsdException w:name="Normal" w:uiPriority="0" w:qFormat="1"/>
     <w:lsdException w:name="heading 1" w:uiPriority="9" w:qFormat="1"/>
     <w:lsdException w:name="heading 2" w:semiHidden="1" w:uiPriority="9" w:unhideWhenUsed="1" w:qFormat="1"/>
@@ -3937,7 +4049,6 @@
     <w:lsdException w:name="Smart Hyperlink" w:semiHidden="1" w:unhideWhenUsed="1"/>
     <w:lsdException w:name="Hashtag" w:semiHidden="1" w:unhideWhenUsed="1"/>
     <w:lsdException w:name="Unresolved Mention" w:semiHidden="1" w:unhideWhenUsed="1"/>
-    <w:lsdException w:name="Smart Link" w:semiHidden="1" w:unhideWhenUsed="1"/>
   </w:latentStyles>
   <w:style w:type="paragraph" w:default="1" w:styleId="Normal">
     <w:name w:val="Normal"/>

</xml_diff>

<commit_message>
changes in non-commiting with efficacy, discounts, statistics of appearance of interest rewards
</commit_message>
<xml_diff>
--- a/results and plots/Without_delay.docx
+++ b/results and plots/Without_delay.docx
@@ -3496,8 +3496,832 @@
         </w:rPr>
         <w:t xml:space="preserve">. </w:t>
       </w:r>
+    </w:p>
+    <w:p>
+      <w:pPr>
+        <w:pStyle w:val="ListParagraph"/>
+        <w:rPr>
+          <w:sz w:val="24"/>
+          <w:szCs w:val="24"/>
+        </w:rPr>
+      </w:pPr>
+    </w:p>
+    <w:p>
+      <w:pPr>
+        <w:rPr>
+          <w:sz w:val="24"/>
+          <w:szCs w:val="24"/>
+        </w:rPr>
+      </w:pPr>
+      <w:proofErr w:type="spellStart"/>
+      <w:r>
+        <w:rPr>
+          <w:sz w:val="24"/>
+          <w:szCs w:val="24"/>
+        </w:rPr>
+        <w:t>Reward_unit</w:t>
+      </w:r>
+      <w:proofErr w:type="spellEnd"/>
+      <w:r>
+        <w:rPr>
+          <w:sz w:val="24"/>
+          <w:szCs w:val="24"/>
+        </w:rPr>
+        <w:t xml:space="preserve"> = 2, </w:t>
+      </w:r>
+      <w:proofErr w:type="spellStart"/>
+      <w:r>
+        <w:rPr>
+          <w:sz w:val="24"/>
+          <w:szCs w:val="24"/>
+        </w:rPr>
+        <w:t>reward_interest</w:t>
+      </w:r>
+      <w:proofErr w:type="spellEnd"/>
+      <w:r>
+        <w:rPr>
+          <w:sz w:val="24"/>
+          <w:szCs w:val="24"/>
+        </w:rPr>
+        <w:t xml:space="preserve"> = 2, </w:t>
+      </w:r>
+      <w:proofErr w:type="spellStart"/>
+      <w:r>
+        <w:rPr>
+          <w:sz w:val="24"/>
+          <w:szCs w:val="24"/>
+        </w:rPr>
+        <w:t>reward_extra</w:t>
+      </w:r>
+      <w:proofErr w:type="spellEnd"/>
+      <w:r>
+        <w:rPr>
+          <w:sz w:val="24"/>
+          <w:szCs w:val="24"/>
+        </w:rPr>
+        <w:t xml:space="preserve"> = 0, </w:t>
+      </w:r>
+      <w:proofErr w:type="spellStart"/>
+      <w:r>
+        <w:rPr>
+          <w:sz w:val="24"/>
+          <w:szCs w:val="24"/>
+        </w:rPr>
+        <w:t>Reward_shirk</w:t>
+      </w:r>
+      <w:proofErr w:type="spellEnd"/>
+      <w:r>
+        <w:rPr>
+          <w:sz w:val="24"/>
+          <w:szCs w:val="24"/>
+        </w:rPr>
+        <w:t xml:space="preserve"> = 0.1, </w:t>
+      </w:r>
+      <w:proofErr w:type="spellStart"/>
+      <w:r>
+        <w:rPr>
+          <w:sz w:val="24"/>
+          <w:szCs w:val="24"/>
+        </w:rPr>
+        <w:t>effort_work</w:t>
+      </w:r>
+      <w:proofErr w:type="spellEnd"/>
+      <w:r>
+        <w:rPr>
+          <w:sz w:val="24"/>
+          <w:szCs w:val="24"/>
+        </w:rPr>
+        <w:t xml:space="preserve"> = -0.3</w:t>
+      </w:r>
+      <w:r>
+        <w:rPr>
+          <w:sz w:val="24"/>
+          <w:szCs w:val="24"/>
+        </w:rPr>
+        <w:br/>
+      </w:r>
+      <w:proofErr w:type="spellStart"/>
+      <w:r>
+        <w:rPr>
+          <w:sz w:val="24"/>
+          <w:szCs w:val="24"/>
+        </w:rPr>
+        <w:t>p_</w:t>
+      </w:r>
+      <w:r>
+        <w:rPr>
+          <w:sz w:val="24"/>
+          <w:szCs w:val="24"/>
+        </w:rPr>
+        <w:t>stay_low</w:t>
+      </w:r>
+      <w:proofErr w:type="spellEnd"/>
+      <w:r>
+        <w:rPr>
+          <w:sz w:val="24"/>
+          <w:szCs w:val="24"/>
+        </w:rPr>
+        <w:t xml:space="preserve"> = 1 – </w:t>
+      </w:r>
+      <w:proofErr w:type="spellStart"/>
+      <w:r>
+        <w:rPr>
+          <w:sz w:val="24"/>
+          <w:szCs w:val="24"/>
+        </w:rPr>
+        <w:t>p_stay_h</w:t>
+      </w:r>
+      <w:proofErr w:type="spellEnd"/>
+      <w:r>
+        <w:rPr>
+          <w:sz w:val="24"/>
+          <w:szCs w:val="24"/>
+        </w:rPr>
+        <w:t xml:space="preserve"> = 0.95</w:t>
+      </w:r>
+      <w:r>
+        <w:rPr>
+          <w:sz w:val="24"/>
+          <w:szCs w:val="24"/>
+        </w:rPr>
+        <w:br/>
+      </w:r>
+    </w:p>
+    <w:p>
+      <w:pPr>
+        <w:rPr>
+          <w:sz w:val="24"/>
+          <w:szCs w:val="24"/>
+        </w:rPr>
+      </w:pPr>
+      <w:r>
+        <w:rPr>
+          <w:sz w:val="24"/>
+          <w:szCs w:val="24"/>
+        </w:rPr>
+        <w:t xml:space="preserve">with sufficient interest rewards, it is best to wait for high reward state; increasing efficacy changes how quickly units can be completed </w:t>
+      </w:r>
+    </w:p>
+    <w:p>
+      <w:pPr>
+        <w:rPr>
+          <w:sz w:val="24"/>
+          <w:szCs w:val="24"/>
+        </w:rPr>
+      </w:pPr>
+      <w:r>
+        <w:rPr>
+          <w:sz w:val="24"/>
+          <w:szCs w:val="24"/>
+        </w:rPr>
+        <w:t>discount = 1, efficacy = 0.7</w:t>
+      </w:r>
+      <w:r>
+        <w:rPr>
+          <w:sz w:val="24"/>
+          <w:szCs w:val="24"/>
+        </w:rPr>
+        <w:t xml:space="preserve">                                                           discount = 1, efficacy = 0.9</w:t>
+      </w:r>
+    </w:p>
+    <w:p>
+      <w:pPr>
+        <w:rPr>
+          <w:sz w:val="24"/>
+          <w:szCs w:val="24"/>
+        </w:rPr>
+      </w:pPr>
+      <w:r>
+        <w:rPr>
+          <w:noProof/>
+        </w:rPr>
+        <w:drawing>
+          <wp:inline distT="0" distB="0" distL="0" distR="0" wp14:anchorId="5419241E" wp14:editId="3A2DDCC6">
+            <wp:extent cx="2827262" cy="1905000"/>
+            <wp:effectExtent l="0" t="0" r="0" b="0"/>
+            <wp:docPr id="35" name="Picture 35"/>
+            <wp:cNvGraphicFramePr>
+              <a:graphicFrameLocks xmlns:a="http://schemas.openxmlformats.org/drawingml/2006/main" noChangeAspect="1"/>
+            </wp:cNvGraphicFramePr>
+            <a:graphic xmlns:a="http://schemas.openxmlformats.org/drawingml/2006/main">
+              <a:graphicData uri="http://schemas.openxmlformats.org/drawingml/2006/picture">
+                <pic:pic xmlns:pic="http://schemas.openxmlformats.org/drawingml/2006/picture">
+                  <pic:nvPicPr>
+                    <pic:cNvPr id="1" name=""/>
+                    <pic:cNvPicPr/>
+                  </pic:nvPicPr>
+                  <pic:blipFill>
+                    <a:blip r:embed="rId43"/>
+                    <a:stretch>
+                      <a:fillRect/>
+                    </a:stretch>
+                  </pic:blipFill>
+                  <pic:spPr>
+                    <a:xfrm>
+                      <a:off x="0" y="0"/>
+                      <a:ext cx="2858960" cy="1926358"/>
+                    </a:xfrm>
+                    <a:prstGeom prst="rect">
+                      <a:avLst/>
+                    </a:prstGeom>
+                  </pic:spPr>
+                </pic:pic>
+              </a:graphicData>
+            </a:graphic>
+          </wp:inline>
+        </w:drawing>
+      </w:r>
+      <w:r>
+        <w:rPr>
+          <w:sz w:val="24"/>
+          <w:szCs w:val="24"/>
+        </w:rPr>
+        <w:t xml:space="preserve">               </w:t>
+      </w:r>
+      <w:r>
+        <w:rPr>
+          <w:noProof/>
+        </w:rPr>
+        <w:drawing>
+          <wp:inline distT="0" distB="0" distL="0" distR="0" wp14:anchorId="75496084" wp14:editId="15839126">
+            <wp:extent cx="2855534" cy="1924050"/>
+            <wp:effectExtent l="0" t="0" r="2540" b="0"/>
+            <wp:docPr id="36" name="Picture 36"/>
+            <wp:cNvGraphicFramePr>
+              <a:graphicFrameLocks xmlns:a="http://schemas.openxmlformats.org/drawingml/2006/main" noChangeAspect="1"/>
+            </wp:cNvGraphicFramePr>
+            <a:graphic xmlns:a="http://schemas.openxmlformats.org/drawingml/2006/main">
+              <a:graphicData uri="http://schemas.openxmlformats.org/drawingml/2006/picture">
+                <pic:pic xmlns:pic="http://schemas.openxmlformats.org/drawingml/2006/picture">
+                  <pic:nvPicPr>
+                    <pic:cNvPr id="1" name=""/>
+                    <pic:cNvPicPr/>
+                  </pic:nvPicPr>
+                  <pic:blipFill>
+                    <a:blip r:embed="rId44"/>
+                    <a:stretch>
+                      <a:fillRect/>
+                    </a:stretch>
+                  </pic:blipFill>
+                  <pic:spPr>
+                    <a:xfrm>
+                      <a:off x="0" y="0"/>
+                      <a:ext cx="2901673" cy="1955139"/>
+                    </a:xfrm>
+                    <a:prstGeom prst="rect">
+                      <a:avLst/>
+                    </a:prstGeom>
+                  </pic:spPr>
+                </pic:pic>
+              </a:graphicData>
+            </a:graphic>
+          </wp:inline>
+        </w:drawing>
+      </w:r>
+    </w:p>
+    <w:p>
+      <w:pPr>
+        <w:rPr>
+          <w:sz w:val="24"/>
+          <w:szCs w:val="24"/>
+        </w:rPr>
+      </w:pPr>
+      <w:r>
+        <w:rPr>
+          <w:sz w:val="24"/>
+          <w:szCs w:val="24"/>
+        </w:rPr>
+        <w:t>With low discount factors, it becomes more important to obtain immediate rewards, so quit waiting and seize whatever is available – so complete early</w:t>
+      </w:r>
+      <w:r>
+        <w:rPr>
+          <w:sz w:val="24"/>
+          <w:szCs w:val="24"/>
+        </w:rPr>
+        <w:br/>
+      </w:r>
+      <w:r>
+        <w:rPr>
+          <w:sz w:val="24"/>
+          <w:szCs w:val="24"/>
+        </w:rPr>
+        <w:t>Discount = .9, efficacy = 0.9</w:t>
+      </w:r>
+    </w:p>
+    <w:p>
+      <w:pPr>
+        <w:rPr>
+          <w:sz w:val="24"/>
+          <w:szCs w:val="24"/>
+        </w:rPr>
+      </w:pPr>
+      <w:r>
+        <w:rPr>
+          <w:noProof/>
+        </w:rPr>
+        <w:drawing>
+          <wp:inline distT="0" distB="0" distL="0" distR="0" wp14:anchorId="706BA886" wp14:editId="1C897809">
+            <wp:extent cx="2912079" cy="1962150"/>
+            <wp:effectExtent l="0" t="0" r="3175" b="0"/>
+            <wp:docPr id="37" name="Picture 37"/>
+            <wp:cNvGraphicFramePr>
+              <a:graphicFrameLocks xmlns:a="http://schemas.openxmlformats.org/drawingml/2006/main" noChangeAspect="1"/>
+            </wp:cNvGraphicFramePr>
+            <a:graphic xmlns:a="http://schemas.openxmlformats.org/drawingml/2006/main">
+              <a:graphicData uri="http://schemas.openxmlformats.org/drawingml/2006/picture">
+                <pic:pic xmlns:pic="http://schemas.openxmlformats.org/drawingml/2006/picture">
+                  <pic:nvPicPr>
+                    <pic:cNvPr id="1" name=""/>
+                    <pic:cNvPicPr/>
+                  </pic:nvPicPr>
+                  <pic:blipFill>
+                    <a:blip r:embed="rId45"/>
+                    <a:stretch>
+                      <a:fillRect/>
+                    </a:stretch>
+                  </pic:blipFill>
+                  <pic:spPr>
+                    <a:xfrm>
+                      <a:off x="0" y="0"/>
+                      <a:ext cx="2969133" cy="2000593"/>
+                    </a:xfrm>
+                    <a:prstGeom prst="rect">
+                      <a:avLst/>
+                    </a:prstGeom>
+                  </pic:spPr>
+                </pic:pic>
+              </a:graphicData>
+            </a:graphic>
+          </wp:inline>
+        </w:drawing>
+      </w:r>
+    </w:p>
+    <w:p>
+      <w:pPr>
+        <w:rPr>
+          <w:sz w:val="24"/>
+          <w:szCs w:val="24"/>
+        </w:rPr>
+      </w:pPr>
+      <w:r>
+        <w:rPr>
+          <w:sz w:val="24"/>
+          <w:szCs w:val="24"/>
+        </w:rPr>
+        <w:lastRenderedPageBreak/>
+        <w:t>Changing statistics of interest reward availability</w:t>
+      </w:r>
+      <w:r>
+        <w:rPr>
+          <w:sz w:val="24"/>
+          <w:szCs w:val="24"/>
+        </w:rPr>
+        <w:br/>
+        <w:t xml:space="preserve">when </w:t>
+      </w:r>
+      <w:proofErr w:type="spellStart"/>
+      <w:r>
+        <w:rPr>
+          <w:sz w:val="24"/>
+          <w:szCs w:val="24"/>
+        </w:rPr>
+        <w:t>p_stay_h</w:t>
+      </w:r>
+      <w:proofErr w:type="spellEnd"/>
+      <w:r>
+        <w:rPr>
+          <w:sz w:val="24"/>
+          <w:szCs w:val="24"/>
+        </w:rPr>
+        <w:t xml:space="preserve"> = </w:t>
+      </w:r>
+      <w:proofErr w:type="spellStart"/>
+      <w:r>
+        <w:rPr>
+          <w:sz w:val="24"/>
+          <w:szCs w:val="24"/>
+        </w:rPr>
+        <w:t>p_stay_l</w:t>
+      </w:r>
+      <w:proofErr w:type="spellEnd"/>
+      <w:r>
+        <w:rPr>
+          <w:sz w:val="24"/>
+          <w:szCs w:val="24"/>
+        </w:rPr>
+        <w:t xml:space="preserve">, </w:t>
+      </w:r>
+      <w:r>
+        <w:rPr>
+          <w:sz w:val="24"/>
+          <w:szCs w:val="24"/>
+        </w:rPr>
+        <w:t>if H comes on, it stays for long</w:t>
+      </w:r>
+    </w:p>
+    <w:p>
+      <w:pPr>
+        <w:rPr>
+          <w:sz w:val="24"/>
+          <w:szCs w:val="24"/>
+        </w:rPr>
+      </w:pPr>
+    </w:p>
+    <w:p>
+      <w:pPr>
+        <w:rPr>
+          <w:sz w:val="24"/>
+          <w:szCs w:val="24"/>
+        </w:rPr>
+      </w:pPr>
+      <w:r>
+        <w:rPr>
+          <w:sz w:val="24"/>
+          <w:szCs w:val="24"/>
+        </w:rPr>
+        <w:t xml:space="preserve">For </w:t>
+      </w:r>
+      <w:r>
+        <w:rPr>
+          <w:sz w:val="24"/>
+          <w:szCs w:val="24"/>
+        </w:rPr>
+        <w:t>high efficacy, not much difference between the two types of transitions (can do a lot in a single timestep)</w:t>
+      </w:r>
+    </w:p>
+    <w:p>
+      <w:pPr>
+        <w:rPr>
+          <w:sz w:val="24"/>
+          <w:szCs w:val="24"/>
+        </w:rPr>
+      </w:pPr>
+      <w:r>
+        <w:rPr>
+          <w:sz w:val="24"/>
+          <w:szCs w:val="24"/>
+        </w:rPr>
+        <w:t xml:space="preserve">Efficacy = 0.9, </w:t>
+      </w:r>
+      <w:proofErr w:type="spellStart"/>
+      <w:r>
+        <w:rPr>
+          <w:sz w:val="24"/>
+          <w:szCs w:val="24"/>
+        </w:rPr>
+        <w:t>p_stay_h</w:t>
+      </w:r>
+      <w:proofErr w:type="spellEnd"/>
+      <w:r>
+        <w:rPr>
+          <w:sz w:val="24"/>
+          <w:szCs w:val="24"/>
+        </w:rPr>
+        <w:t xml:space="preserve"> = </w:t>
+      </w:r>
+      <w:proofErr w:type="spellStart"/>
+      <w:r>
+        <w:rPr>
+          <w:sz w:val="24"/>
+          <w:szCs w:val="24"/>
+        </w:rPr>
+        <w:t>p_stay_l</w:t>
+      </w:r>
+      <w:proofErr w:type="spellEnd"/>
+      <w:r>
+        <w:rPr>
+          <w:sz w:val="24"/>
+          <w:szCs w:val="24"/>
+        </w:rPr>
+        <w:t xml:space="preserve"> = 0.95</w:t>
+      </w:r>
+      <w:r>
+        <w:rPr>
+          <w:sz w:val="24"/>
+          <w:szCs w:val="24"/>
+        </w:rPr>
+        <w:t xml:space="preserve"> </w:t>
+      </w:r>
+    </w:p>
+    <w:p>
+      <w:pPr>
+        <w:rPr>
+          <w:sz w:val="24"/>
+          <w:szCs w:val="24"/>
+        </w:rPr>
+      </w:pPr>
+      <w:r>
+        <w:rPr>
+          <w:noProof/>
+        </w:rPr>
+        <w:drawing>
+          <wp:inline distT="0" distB="0" distL="0" distR="0" wp14:anchorId="713D04F3" wp14:editId="60A97C3B">
+            <wp:extent cx="2982761" cy="2009775"/>
+            <wp:effectExtent l="0" t="0" r="8255" b="0"/>
+            <wp:docPr id="38" name="Picture 38"/>
+            <wp:cNvGraphicFramePr>
+              <a:graphicFrameLocks xmlns:a="http://schemas.openxmlformats.org/drawingml/2006/main" noChangeAspect="1"/>
+            </wp:cNvGraphicFramePr>
+            <a:graphic xmlns:a="http://schemas.openxmlformats.org/drawingml/2006/main">
+              <a:graphicData uri="http://schemas.openxmlformats.org/drawingml/2006/picture">
+                <pic:pic xmlns:pic="http://schemas.openxmlformats.org/drawingml/2006/picture">
+                  <pic:nvPicPr>
+                    <pic:cNvPr id="1" name=""/>
+                    <pic:cNvPicPr/>
+                  </pic:nvPicPr>
+                  <pic:blipFill>
+                    <a:blip r:embed="rId46"/>
+                    <a:stretch>
+                      <a:fillRect/>
+                    </a:stretch>
+                  </pic:blipFill>
+                  <pic:spPr>
+                    <a:xfrm>
+                      <a:off x="0" y="0"/>
+                      <a:ext cx="3008033" cy="2026803"/>
+                    </a:xfrm>
+                    <a:prstGeom prst="rect">
+                      <a:avLst/>
+                    </a:prstGeom>
+                  </pic:spPr>
+                </pic:pic>
+              </a:graphicData>
+            </a:graphic>
+          </wp:inline>
+        </w:drawing>
+      </w:r>
+    </w:p>
+    <w:p>
+      <w:pPr>
+        <w:rPr>
+          <w:sz w:val="24"/>
+          <w:szCs w:val="24"/>
+        </w:rPr>
+      </w:pPr>
+      <w:r>
+        <w:rPr>
+          <w:sz w:val="24"/>
+          <w:szCs w:val="24"/>
+        </w:rPr>
+        <w:t xml:space="preserve">For low efficacy: </w:t>
+      </w:r>
+      <w:r>
+        <w:rPr>
+          <w:sz w:val="24"/>
+          <w:szCs w:val="24"/>
+        </w:rPr>
+        <w:br/>
+        <w:t xml:space="preserve">in </w:t>
+      </w:r>
+      <w:proofErr w:type="spellStart"/>
+      <w:r>
+        <w:rPr>
+          <w:sz w:val="24"/>
+          <w:szCs w:val="24"/>
+        </w:rPr>
+        <w:t>switchy</w:t>
+      </w:r>
+      <w:proofErr w:type="spellEnd"/>
+      <w:r>
+        <w:rPr>
+          <w:sz w:val="24"/>
+          <w:szCs w:val="24"/>
+        </w:rPr>
+        <w:t xml:space="preserve"> case, if H comes on some of the units are completed but H is switched away quickly, so it is completed later whenever H comes again or later towards deadline</w:t>
+      </w:r>
+    </w:p>
+    <w:p>
+      <w:pPr>
+        <w:rPr>
+          <w:sz w:val="24"/>
+          <w:szCs w:val="24"/>
+        </w:rPr>
+      </w:pPr>
+      <w:r>
+        <w:rPr>
+          <w:sz w:val="24"/>
+          <w:szCs w:val="24"/>
+        </w:rPr>
+        <w:t xml:space="preserve">In the other case, H stays for long in the trajectories where it comes on, so </w:t>
+      </w:r>
+      <w:r>
+        <w:rPr>
+          <w:sz w:val="24"/>
+          <w:szCs w:val="24"/>
+        </w:rPr>
+        <w:t>much quicker completion in them</w:t>
+      </w:r>
       <w:bookmarkStart w:id="0" w:name="_GoBack"/>
       <w:bookmarkEnd w:id="0"/>
+      <w:r>
+        <w:rPr>
+          <w:sz w:val="24"/>
+          <w:szCs w:val="24"/>
+        </w:rPr>
+        <w:t xml:space="preserve"> </w:t>
+      </w:r>
+    </w:p>
+    <w:p>
+      <w:pPr>
+        <w:rPr>
+          <w:sz w:val="24"/>
+          <w:szCs w:val="24"/>
+        </w:rPr>
+      </w:pPr>
+      <w:r>
+        <w:rPr>
+          <w:sz w:val="24"/>
+          <w:szCs w:val="24"/>
+        </w:rPr>
+        <w:t>Efficacy = 0.5</w:t>
+      </w:r>
+      <w:r>
+        <w:rPr>
+          <w:sz w:val="24"/>
+          <w:szCs w:val="24"/>
+        </w:rPr>
+        <w:t xml:space="preserve">, </w:t>
+      </w:r>
+      <w:proofErr w:type="spellStart"/>
+      <w:r>
+        <w:rPr>
+          <w:sz w:val="24"/>
+          <w:szCs w:val="24"/>
+        </w:rPr>
+        <w:t>P_stay_l</w:t>
+      </w:r>
+      <w:proofErr w:type="spellEnd"/>
+      <w:r>
+        <w:rPr>
+          <w:sz w:val="24"/>
+          <w:szCs w:val="24"/>
+        </w:rPr>
+        <w:t xml:space="preserve"> = </w:t>
+      </w:r>
+      <w:proofErr w:type="spellStart"/>
+      <w:r>
+        <w:rPr>
+          <w:sz w:val="24"/>
+          <w:szCs w:val="24"/>
+        </w:rPr>
+        <w:t>p_stay_h</w:t>
+      </w:r>
+      <w:proofErr w:type="spellEnd"/>
+      <w:r>
+        <w:rPr>
+          <w:sz w:val="24"/>
+          <w:szCs w:val="24"/>
+        </w:rPr>
+        <w:t xml:space="preserve"> = 0.95                          </w:t>
+      </w:r>
+      <w:r>
+        <w:rPr>
+          <w:sz w:val="24"/>
+          <w:szCs w:val="24"/>
+        </w:rPr>
+        <w:t>Efficacy = 0.5</w:t>
+      </w:r>
+      <w:r>
+        <w:rPr>
+          <w:sz w:val="24"/>
+          <w:szCs w:val="24"/>
+        </w:rPr>
+        <w:t xml:space="preserve">, </w:t>
+      </w:r>
+      <w:proofErr w:type="spellStart"/>
+      <w:r>
+        <w:rPr>
+          <w:sz w:val="24"/>
+          <w:szCs w:val="24"/>
+        </w:rPr>
+        <w:t>P_stay_l</w:t>
+      </w:r>
+      <w:proofErr w:type="spellEnd"/>
+      <w:r>
+        <w:rPr>
+          <w:sz w:val="24"/>
+          <w:szCs w:val="24"/>
+        </w:rPr>
+        <w:t xml:space="preserve"> = 1-p_stay_h = 0.95</w:t>
+      </w:r>
+      <w:r>
+        <w:rPr>
+          <w:sz w:val="24"/>
+          <w:szCs w:val="24"/>
+        </w:rPr>
+        <w:br/>
+      </w:r>
+      <w:r>
+        <w:rPr>
+          <w:noProof/>
+        </w:rPr>
+        <w:drawing>
+          <wp:inline distT="0" distB="0" distL="0" distR="0" wp14:anchorId="7206B43E" wp14:editId="1305C82F">
+            <wp:extent cx="3025169" cy="2038350"/>
+            <wp:effectExtent l="0" t="0" r="3810" b="0"/>
+            <wp:docPr id="39" name="Picture 39"/>
+            <wp:cNvGraphicFramePr>
+              <a:graphicFrameLocks xmlns:a="http://schemas.openxmlformats.org/drawingml/2006/main" noChangeAspect="1"/>
+            </wp:cNvGraphicFramePr>
+            <a:graphic xmlns:a="http://schemas.openxmlformats.org/drawingml/2006/main">
+              <a:graphicData uri="http://schemas.openxmlformats.org/drawingml/2006/picture">
+                <pic:pic xmlns:pic="http://schemas.openxmlformats.org/drawingml/2006/picture">
+                  <pic:nvPicPr>
+                    <pic:cNvPr id="1" name=""/>
+                    <pic:cNvPicPr/>
+                  </pic:nvPicPr>
+                  <pic:blipFill>
+                    <a:blip r:embed="rId47"/>
+                    <a:stretch>
+                      <a:fillRect/>
+                    </a:stretch>
+                  </pic:blipFill>
+                  <pic:spPr>
+                    <a:xfrm>
+                      <a:off x="0" y="0"/>
+                      <a:ext cx="3038902" cy="2047603"/>
+                    </a:xfrm>
+                    <a:prstGeom prst="rect">
+                      <a:avLst/>
+                    </a:prstGeom>
+                  </pic:spPr>
+                </pic:pic>
+              </a:graphicData>
+            </a:graphic>
+          </wp:inline>
+        </w:drawing>
+      </w:r>
+      <w:r>
+        <w:rPr>
+          <w:sz w:val="24"/>
+          <w:szCs w:val="24"/>
+        </w:rPr>
+        <w:t xml:space="preserve"> </w:t>
+      </w:r>
+      <w:r>
+        <w:rPr>
+          <w:noProof/>
+        </w:rPr>
+        <w:drawing>
+          <wp:inline distT="0" distB="0" distL="0" distR="0" wp14:anchorId="305D3F83" wp14:editId="4EE13727">
+            <wp:extent cx="3025170" cy="2038350"/>
+            <wp:effectExtent l="0" t="0" r="3810" b="0"/>
+            <wp:docPr id="40" name="Picture 40"/>
+            <wp:cNvGraphicFramePr>
+              <a:graphicFrameLocks xmlns:a="http://schemas.openxmlformats.org/drawingml/2006/main" noChangeAspect="1"/>
+            </wp:cNvGraphicFramePr>
+            <a:graphic xmlns:a="http://schemas.openxmlformats.org/drawingml/2006/main">
+              <a:graphicData uri="http://schemas.openxmlformats.org/drawingml/2006/picture">
+                <pic:pic xmlns:pic="http://schemas.openxmlformats.org/drawingml/2006/picture">
+                  <pic:nvPicPr>
+                    <pic:cNvPr id="1" name=""/>
+                    <pic:cNvPicPr/>
+                  </pic:nvPicPr>
+                  <pic:blipFill>
+                    <a:blip r:embed="rId48"/>
+                    <a:stretch>
+                      <a:fillRect/>
+                    </a:stretch>
+                  </pic:blipFill>
+                  <pic:spPr>
+                    <a:xfrm>
+                      <a:off x="0" y="0"/>
+                      <a:ext cx="3055722" cy="2058936"/>
+                    </a:xfrm>
+                    <a:prstGeom prst="rect">
+                      <a:avLst/>
+                    </a:prstGeom>
+                  </pic:spPr>
+                </pic:pic>
+              </a:graphicData>
+            </a:graphic>
+          </wp:inline>
+        </w:drawing>
+      </w:r>
+    </w:p>
+    <w:p>
+      <w:pPr>
+        <w:rPr>
+          <w:sz w:val="24"/>
+          <w:szCs w:val="24"/>
+        </w:rPr>
+      </w:pPr>
+    </w:p>
+    <w:p>
+      <w:pPr>
+        <w:rPr>
+          <w:sz w:val="24"/>
+          <w:szCs w:val="24"/>
+        </w:rPr>
+      </w:pPr>
+    </w:p>
+    <w:p>
+      <w:pPr>
+        <w:rPr>
+          <w:sz w:val="24"/>
+          <w:szCs w:val="24"/>
+        </w:rPr>
+      </w:pPr>
     </w:p>
     <w:sectPr>
       <w:pgSz w:w="11906" w:h="16838"/>

</xml_diff>

<commit_message>
find optimal number of clusters by elbow method, make table
</commit_message>
<xml_diff>
--- a/results and plots/Without_delay.docx
+++ b/results and plots/Without_delay.docx
@@ -2380,6 +2380,17 @@
           <w:szCs w:val="24"/>
         </w:rPr>
         <w:br/>
+        <w:t xml:space="preserve">convexity = </w:t>
+      </w:r>
+      <w:bookmarkStart w:id="0" w:name="_GoBack"/>
+      <w:bookmarkEnd w:id="0"/>
+      <w:r>
+        <w:rPr>
+          <w:noProof/>
+          <w:sz w:val="24"/>
+          <w:szCs w:val="24"/>
+        </w:rPr>
+        <w:br/>
       </w:r>
       <w:r>
         <w:rPr>
@@ -3674,14 +3685,7 @@
           <w:sz w:val="24"/>
           <w:szCs w:val="24"/>
         </w:rPr>
-        <w:t>discount = 1, efficacy = 0.7</w:t>
-      </w:r>
-      <w:r>
-        <w:rPr>
-          <w:sz w:val="24"/>
-          <w:szCs w:val="24"/>
-        </w:rPr>
-        <w:t xml:space="preserve">                                                           discount = 1, efficacy = 0.9</w:t>
+        <w:t>discount = 1, efficacy = 0.7                                                           discount = 1, efficacy = 0.9</w:t>
       </w:r>
     </w:p>
     <w:p>
@@ -4111,8 +4115,6 @@
         </w:rPr>
         <w:t>much quicker completion in them</w:t>
       </w:r>
-      <w:bookmarkStart w:id="0" w:name="_GoBack"/>
-      <w:bookmarkEnd w:id="0"/>
       <w:r>
         <w:rPr>
           <w:sz w:val="24"/>
@@ -4133,14 +4135,7 @@
           <w:sz w:val="24"/>
           <w:szCs w:val="24"/>
         </w:rPr>
-        <w:t>Efficacy = 0.5</w:t>
-      </w:r>
-      <w:r>
-        <w:rPr>
-          <w:sz w:val="24"/>
-          <w:szCs w:val="24"/>
-        </w:rPr>
-        <w:t xml:space="preserve">, </w:t>
+        <w:t xml:space="preserve">Efficacy = 0.5, </w:t>
       </w:r>
       <w:proofErr w:type="spellStart"/>
       <w:r>
@@ -4179,14 +4174,7 @@
           <w:sz w:val="24"/>
           <w:szCs w:val="24"/>
         </w:rPr>
-        <w:t>Efficacy = 0.5</w:t>
-      </w:r>
-      <w:r>
-        <w:rPr>
-          <w:sz w:val="24"/>
-          <w:szCs w:val="24"/>
-        </w:rPr>
-        <w:t xml:space="preserve">, </w:t>
+        <w:t xml:space="preserve">Efficacy = 0.5, </w:t>
       </w:r>
       <w:proofErr w:type="spellStart"/>
       <w:r>

</xml_diff>